<commit_message>
Update 5/26/2024 6:07PM EST
Updates as of 6:07PM EST on 5/26/2024.
</commit_message>
<xml_diff>
--- a/&ILLEGAL MILITARY ACT/20240526 - Global United Defense, Inc. - Illegal Military Act Prevention - Disorderly Conduct - v1.0.1.2.docx
+++ b/&ILLEGAL MILITARY ACT/20240526 - Global United Defense, Inc. - Illegal Military Act Prevention - Disorderly Conduct - v1.0.1.2.docx
@@ -222,7 +222,7 @@
           <w:sz w:val="28"/>
           <w:szCs w:val="28"/>
         </w:rPr>
-        <w:t>5/26/2024 6:00:03 PM</w:t>
+        <w:t>5/26/2024 6:06:47 PM</w:t>
       </w:r>
     </w:p>
     <w:p>
@@ -683,6 +683,59 @@
           <w:color w:val="FF0000"/>
         </w:rPr>
         <w:t>TYPES</w:t>
+      </w:r>
+      <w:r>
+        <w:rPr>
+          <w:b/>
+          <w:bCs/>
+        </w:rPr>
+        <w:t>;</w:t>
+      </w:r>
+    </w:p>
+    <w:p>
+      <w:pPr>
+        <w:ind w:left="720"/>
+        <w:jc w:val="both"/>
+        <w:rPr>
+          <w:b/>
+          <w:bCs/>
+        </w:rPr>
+      </w:pPr>
+      <w:r>
+        <w:rPr>
+          <w:u w:val="single"/>
+        </w:rPr>
+        <w:t>PREVENTION SECURITY SYSTEM</w:t>
+      </w:r>
+      <w:r>
+        <w:t>:</w:t>
+      </w:r>
+      <w:r>
+        <w:t xml:space="preserve"> </w:t>
+      </w:r>
+      <w:r>
+        <w:rPr>
+          <w:b/>
+          <w:bCs/>
+          <w:color w:val="FF0000"/>
+        </w:rPr>
+        <w:t xml:space="preserve">ANY </w:t>
+      </w:r>
+      <w:r>
+        <w:rPr>
+          <w:b/>
+          <w:bCs/>
+          <w:color w:val="FF0000"/>
+        </w:rPr>
+        <w:t xml:space="preserve">CIVIL </w:t>
+      </w:r>
+      <w:r>
+        <w:rPr>
+          <w:b/>
+          <w:bCs/>
+          <w:color w:val="FF0000"/>
+        </w:rPr>
+        <w:t>DISOBEDIENCE</w:t>
       </w:r>
       <w:r>
         <w:rPr>

</xml_diff>